<commit_message>
Ngày 17/04/2025 - commit (1) - RAG + LLMs + PDF
</commit_message>
<xml_diff>
--- a/PDF/test.docx
+++ b/PDF/test.docx
@@ -116,13 +116,7 @@
         <w:rPr>
           <w:lang w:val="vi-VN"/>
         </w:rPr>
-        <w:t xml:space="preserve"> </w:t>
-      </w:r>
-      <w:r>
-        <w:rPr>
-          <w:lang w:val="vi-VN"/>
-        </w:rPr>
-        <w:t>2</w:t>
+        <w:t xml:space="preserve"> 2</w:t>
       </w:r>
       <w:r>
         <w:rPr>
@@ -3433,35 +3427,26 @@
           <w:szCs w:val="28"/>
           <w:lang w:val="vi-VN"/>
         </w:rPr>
+        <w:t xml:space="preserve"> bị dư</w:t>
+      </w:r>
+    </w:p>
+    <w:p>
+      <w:pPr>
+        <w:jc w:val="both"/>
+      </w:pPr>
+      <w:r>
+        <w:t>&lt;img src='</w:t>
+      </w:r>
+      <w:r>
+        <w:t>./assets/chatbot_img/gom_hui_vien.png</w:t>
+      </w:r>
+      <w:r>
+        <w:t>'</w:t>
+      </w:r>
+      <w:r>
         <w:t xml:space="preserve"> </w:t>
       </w:r>
       <w:r>
-        <w:rPr>
-          <w:color w:val="FF9900"/>
-          <w:sz w:val="28"/>
-          <w:szCs w:val="28"/>
-          <w:lang w:val="vi-VN"/>
-        </w:rPr>
-        <w:t>bị dư</w:t>
-      </w:r>
-    </w:p>
-    <w:p>
-      <w:pPr>
-        <w:jc w:val="both"/>
-      </w:pPr>
-      <w:r>
-        <w:t>&lt;img src='</w:t>
-      </w:r>
-      <w:r>
-        <w:t>./assets/chatbot_img/gom_hui_vien.png</w:t>
-      </w:r>
-      <w:r>
-        <w:t>'</w:t>
-      </w:r>
-      <w:r>
-        <w:t xml:space="preserve"> </w:t>
-      </w:r>
-      <w:r>
         <w:t>class='chatbot-image'</w:t>
       </w:r>
       <w:r>
@@ -3501,16 +3486,7 @@
           <w:szCs w:val="28"/>
           <w:lang w:val="vi-VN"/>
         </w:rPr>
-        <w:t xml:space="preserve"> </w:t>
-      </w:r>
-      <w:r>
-        <w:rPr>
-          <w:color w:val="FF9900"/>
-          <w:sz w:val="28"/>
-          <w:szCs w:val="28"/>
-          <w:lang w:val="vi-VN"/>
-        </w:rPr>
-        <w:t>bị dư</w:t>
+        <w:t xml:space="preserve"> bị dư</w:t>
       </w:r>
     </w:p>
     <w:p>
@@ -3569,7 +3545,16 @@
         <w:jc w:val="both"/>
       </w:pPr>
       <w:r>
-        <w:t>Gom hụi viên bị trùng là thao tác xác nhập thông tin của 2 hụi viên có cùng thông tin, bị trùng lặp (do thêm dư) lại thành 1 để cho danh sách thành viên trong dây hụi chính xác.</w:t>
+        <w:t>Để xử lý các hụi viên bị trùng hoặc bị dư Anh/Chị hãy thực hiện g</w:t>
+      </w:r>
+      <w:r>
+        <w:t xml:space="preserve">om </w:t>
+      </w:r>
+      <w:r>
+        <w:t xml:space="preserve">các </w:t>
+      </w:r>
+      <w:r>
+        <w:t>hụi viên bị trùng lại để cho danh sách thành viên trong dây hụi chính xác.</w:t>
       </w:r>
     </w:p>
     <w:p>

</xml_diff>